<commit_message>
update sơ đồ class
</commit_message>
<xml_diff>
--- a/Team01/[Tomorrow][FD][Quản lý quá trình đặt vé][1][4][1412011].docx
+++ b/Team01/[Tomorrow][FD][Quản lý quá trình đặt vé][1][4][1412011].docx
@@ -880,8 +880,64 @@
           <w:ilvl w:val="0"/>
           <w:numId w:val="0"/>
         </w:numPr>
-        <w:ind w:left="576"/>
-      </w:pPr>
+      </w:pPr>
+      <w:r>
+        <w:rPr>
+          <w:noProof/>
+          <w:lang w:val="en-GB" w:eastAsia="en-GB"/>
+        </w:rPr>
+        <w:lastRenderedPageBreak/>
+        <w:drawing>
+          <wp:inline distT="0" distB="0" distL="0" distR="0">
+            <wp:extent cx="6349042" cy="6511290"/>
+            <wp:effectExtent l="0" t="0" r="0" b="3810"/>
+            <wp:docPr id="3" name="Picture 3"/>
+            <wp:cNvGraphicFramePr>
+              <a:graphicFrameLocks xmlns:a="http://schemas.openxmlformats.org/drawingml/2006/main" noChangeAspect="1"/>
+            </wp:cNvGraphicFramePr>
+            <a:graphic xmlns:a="http://schemas.openxmlformats.org/drawingml/2006/main">
+              <a:graphicData uri="http://schemas.openxmlformats.org/drawingml/2006/picture">
+                <pic:pic xmlns:pic="http://schemas.openxmlformats.org/drawingml/2006/picture">
+                  <pic:nvPicPr>
+                    <pic:cNvPr id="0" name="Picture 2"/>
+                    <pic:cNvPicPr>
+                      <a:picLocks noChangeAspect="1" noChangeArrowheads="1"/>
+                    </pic:cNvPicPr>
+                  </pic:nvPicPr>
+                  <pic:blipFill>
+                    <a:blip r:embed="rId8">
+                      <a:extLst>
+                        <a:ext uri="{28A0092B-C50C-407E-A947-70E740481C1C}">
+                          <a14:useLocalDpi xmlns:a14="http://schemas.microsoft.com/office/drawing/2010/main" val="0"/>
+                        </a:ext>
+                      </a:extLst>
+                    </a:blip>
+                    <a:srcRect/>
+                    <a:stretch>
+                      <a:fillRect/>
+                    </a:stretch>
+                  </pic:blipFill>
+                  <pic:spPr bwMode="auto">
+                    <a:xfrm>
+                      <a:off x="0" y="0"/>
+                      <a:ext cx="6349042" cy="6511290"/>
+                    </a:xfrm>
+                    <a:prstGeom prst="rect">
+                      <a:avLst/>
+                    </a:prstGeom>
+                    <a:noFill/>
+                    <a:ln>
+                      <a:noFill/>
+                    </a:ln>
+                  </pic:spPr>
+                </pic:pic>
+              </a:graphicData>
+            </a:graphic>
+          </wp:inline>
+        </w:drawing>
+      </w:r>
+      <w:bookmarkStart w:id="0" w:name="_GoBack"/>
+      <w:bookmarkEnd w:id="0"/>
     </w:p>
     <w:p>
       <w:pPr>
@@ -964,7 +1020,6 @@
               <w:pStyle w:val="MyTable1"/>
             </w:pPr>
             <w:r>
-              <w:lastRenderedPageBreak/>
               <w:t>1</w:t>
             </w:r>
           </w:p>
@@ -1009,6 +1064,7 @@
               <w:pStyle w:val="MyTable1"/>
             </w:pPr>
             <w:r>
+              <w:lastRenderedPageBreak/>
               <w:t>2</w:t>
             </w:r>
           </w:p>
@@ -1255,6 +1311,18 @@
       </w:pPr>
       <w:r>
         <w:t>Mô tả chi tiết</w:t>
+      </w:r>
+    </w:p>
+    <w:p>
+      <w:pPr>
+        <w:pStyle w:val="TuNormal"/>
+        <w:numPr>
+          <w:ilvl w:val="2"/>
+          <w:numId w:val="17"/>
+        </w:numPr>
+      </w:pPr>
+      <w:r>
+        <w:t>ThanhToan</w:t>
       </w:r>
     </w:p>
     <w:tbl>
@@ -1298,18 +1366,7 @@
               <w:pStyle w:val="MyTable"/>
             </w:pPr>
             <w:r>
-              <w:t>Tbl</w:t>
-            </w:r>
-            <w:bookmarkStart w:id="0" w:name="_GoBack"/>
-            <w:bookmarkEnd w:id="0"/>
-            <w:r>
-              <w:t>ThanhToan</w:t>
-            </w:r>
-            <w:r>
-              <w:t xml:space="preserve"> </w:t>
-            </w:r>
-            <w:r>
-              <w:t>_01</w:t>
+              <w:t>Tbl_ThanhToan</w:t>
             </w:r>
           </w:p>
         </w:tc>
@@ -1631,10 +1688,7 @@
               <w:pStyle w:val="MyTable"/>
             </w:pPr>
             <w:r>
-              <w:t xml:space="preserve">Tên </w:t>
-            </w:r>
-            <w:r>
-              <w:t>của chủ thẻ</w:t>
+              <w:t>Tên của chủ thẻ</w:t>
             </w:r>
           </w:p>
         </w:tc>
@@ -1711,10 +1765,7 @@
               <w:pStyle w:val="MyTable"/>
             </w:pPr>
             <w:r>
-              <w:t xml:space="preserve">Ba số </w:t>
-            </w:r>
-            <w:r>
-              <w:t>cuối ở mặt sau của thẻ</w:t>
+              <w:t>Ba số cuối ở mặt sau của thẻ</w:t>
             </w:r>
           </w:p>
         </w:tc>
@@ -1791,13 +1842,7 @@
               <w:pStyle w:val="MyTable"/>
             </w:pPr>
             <w:r>
-              <w:t>Số thẻ</w:t>
-            </w:r>
-            <w:r>
-              <w:t>,</w:t>
-            </w:r>
-            <w:r>
-              <w:t xml:space="preserve"> có 16 số dùng số này để thanh toán, nên giữ bí mật số này</w:t>
+              <w:t>Số thẻ, có 16 số dùng số này để thanh toán, nên giữ bí mật số này</w:t>
             </w:r>
           </w:p>
         </w:tc>
@@ -1811,6 +1856,18 @@
           <w:numId w:val="0"/>
         </w:numPr>
       </w:pPr>
+    </w:p>
+    <w:p>
+      <w:pPr>
+        <w:pStyle w:val="TuNormal"/>
+        <w:numPr>
+          <w:ilvl w:val="2"/>
+          <w:numId w:val="17"/>
+        </w:numPr>
+      </w:pPr>
+      <w:r>
+        <w:t>ThanhToan_DatVe</w:t>
+      </w:r>
     </w:p>
     <w:tbl>
       <w:tblPr>
@@ -1859,16 +1916,7 @@
               <w:pStyle w:val="MyTable"/>
             </w:pPr>
             <w:r>
-              <w:t>Tbl</w:t>
-            </w:r>
-            <w:r>
-              <w:t>ThanhToan_DatVe</w:t>
-            </w:r>
-            <w:r>
-              <w:t xml:space="preserve"> </w:t>
-            </w:r>
-            <w:r>
-              <w:t>_02</w:t>
+              <w:t>Tbl_ThanhToan_DatVe</w:t>
             </w:r>
           </w:p>
         </w:tc>
@@ -2252,6 +2300,18 @@
           <w:numId w:val="0"/>
         </w:numPr>
       </w:pPr>
+    </w:p>
+    <w:p>
+      <w:pPr>
+        <w:pStyle w:val="TuNormal"/>
+        <w:numPr>
+          <w:ilvl w:val="2"/>
+          <w:numId w:val="17"/>
+        </w:numPr>
+      </w:pPr>
+      <w:r>
+        <w:t>DatVe</w:t>
+      </w:r>
     </w:p>
     <w:tbl>
       <w:tblPr>
@@ -2294,13 +2354,7 @@
               <w:pStyle w:val="MyTable"/>
             </w:pPr>
             <w:r>
-              <w:t>Tbl</w:t>
-            </w:r>
-            <w:r>
-              <w:t>DatVe</w:t>
-            </w:r>
-            <w:r>
-              <w:t>_03</w:t>
+              <w:t>Tbl_DatVe</w:t>
             </w:r>
           </w:p>
         </w:tc>
@@ -2545,16 +2599,7 @@
               <w:pStyle w:val="MyTable"/>
             </w:pPr>
             <w:r>
-              <w:t xml:space="preserve">Mã </w:t>
-            </w:r>
-            <w:r>
-              <w:t>đặt vé</w:t>
-            </w:r>
-            <w:r>
-              <w:t xml:space="preserve"> xác định duy nhất một </w:t>
-            </w:r>
-            <w:r>
-              <w:t>vé</w:t>
+              <w:t>Mã đặt vé xác định duy nhất một vé</w:t>
             </w:r>
           </w:p>
         </w:tc>
@@ -2595,10 +2640,7 @@
               <w:pStyle w:val="MyTable"/>
             </w:pPr>
             <w:r>
-              <w:t>m</w:t>
-            </w:r>
-            <w:r>
-              <w:t>oney</w:t>
+              <w:t>money</w:t>
             </w:r>
           </w:p>
         </w:tc>
@@ -2611,10 +2653,7 @@
               <w:pStyle w:val="MyTable"/>
             </w:pPr>
             <w:r>
-              <w:t>m</w:t>
-            </w:r>
-            <w:r>
-              <w:t xml:space="preserve">oney </w:t>
+              <w:t xml:space="preserve">money </w:t>
             </w:r>
           </w:p>
         </w:tc>
@@ -2796,10 +2835,7 @@
               <w:pStyle w:val="MyTable"/>
             </w:pPr>
             <w:r>
-              <w:t>Trạng thái của vé</w:t>
-            </w:r>
-            <w:r>
-              <w:t>: “Đã đặt” “Đang đặt” “Chưa đặt”</w:t>
+              <w:t>Trạng thái của vé: “Đã đặt” “Đang đặt” “Chưa đặt”</w:t>
             </w:r>
           </w:p>
         </w:tc>
@@ -2814,6 +2850,7 @@
               <w:pStyle w:val="MyTable"/>
             </w:pPr>
             <w:r>
+              <w:lastRenderedPageBreak/>
               <w:t>5</w:t>
             </w:r>
           </w:p>
@@ -2894,7 +2931,6 @@
               <w:pStyle w:val="MyTable"/>
             </w:pPr>
             <w:r>
-              <w:lastRenderedPageBreak/>
               <w:t>6</w:t>
             </w:r>
           </w:p>
@@ -2934,10 +2970,7 @@
               <w:pStyle w:val="MyTable"/>
             </w:pPr>
             <w:r>
-              <w:t>i</w:t>
-            </w:r>
-            <w:r>
-              <w:t>nt</w:t>
+              <w:t>int</w:t>
             </w:r>
           </w:p>
         </w:tc>
@@ -2977,6 +3010,18 @@
           <w:numId w:val="0"/>
         </w:numPr>
       </w:pPr>
+    </w:p>
+    <w:p>
+      <w:pPr>
+        <w:pStyle w:val="TuNormal"/>
+        <w:numPr>
+          <w:ilvl w:val="2"/>
+          <w:numId w:val="17"/>
+        </w:numPr>
+      </w:pPr>
+      <w:r>
+        <w:t>ChuyenXe</w:t>
+      </w:r>
     </w:p>
     <w:tbl>
       <w:tblPr>
@@ -3022,10 +3067,10 @@
               <w:t>Tbl</w:t>
             </w:r>
             <w:r>
+              <w:t>_</w:t>
+            </w:r>
+            <w:r>
               <w:t>ChuyenXe</w:t>
-            </w:r>
-            <w:r>
-              <w:t>_04</w:t>
             </w:r>
           </w:p>
         </w:tc>
@@ -6484,6 +6529,7 @@
   <w:style w:type="character" w:default="1" w:styleId="DefaultParagraphFont">
     <w:name w:val="Default Paragraph Font"/>
     <w:uiPriority w:val="1"/>
+    <w:semiHidden/>
     <w:unhideWhenUsed/>
   </w:style>
   <w:style w:type="table" w:default="1" w:styleId="TableNormal">
@@ -7726,7 +7772,7 @@
 </file>
 
 <file path=customXml/itemProps2.xml><?xml version="1.0" encoding="utf-8"?>
-<ds:datastoreItem xmlns:ds="http://schemas.openxmlformats.org/officeDocument/2006/customXml" ds:itemID="{15E9DD3D-0CC0-42E4-A731-2A87D877219A}">
+<ds:datastoreItem xmlns:ds="http://schemas.openxmlformats.org/officeDocument/2006/customXml" ds:itemID="{08DEA476-FB7F-41E0-9B1D-BF87886915A8}">
   <ds:schemaRefs>
     <ds:schemaRef ds:uri="http://schemas.openxmlformats.org/officeDocument/2006/bibliography"/>
   </ds:schemaRefs>

</xml_diff>